<commit_message>
Added evidence for code coverage
</commit_message>
<xml_diff>
--- a/Case-2 evaluation form.docx
+++ b/Case-2 evaluation form.docx
@@ -783,8 +783,6 @@
           <w:t>https://github.com/srivats07/StaticCodeAnalyzer/blob/master/SimianForGUIClient.PNG</w:t>
         </w:r>
       </w:hyperlink>
-      <w:bookmarkStart w:id="0" w:name="_GoBack"/>
-      <w:bookmarkEnd w:id="0"/>
     </w:p>
     <w:p>
       <w:pPr>
@@ -841,7 +839,7 @@
           <w:sdtPr>
             <w:id w:val="-1859104833"/>
             <w14:checkbox>
-              <w14:checked w14:val="0"/>
+              <w14:checked w14:val="1"/>
               <w14:checkedState w14:val="2612" w14:font="MS Gothic"/>
               <w14:uncheckedState w14:val="2610" w14:font="MS Gothic"/>
             </w14:checkbox>
@@ -857,7 +855,7 @@
                   <w:rPr>
                     <w:rFonts w:ascii="MS Gothic" w:eastAsia="MS Gothic" w:hAnsi="MS Gothic" w:hint="eastAsia"/>
                   </w:rPr>
-                  <w:t>☐</w:t>
+                  <w:t>☒</w:t>
                 </w:r>
               </w:p>
             </w:tc>
@@ -884,13 +882,7 @@
           </w:tcPr>
           <w:p>
             <w:r>
-              <w:t>Unit Testing is not perfo</w:t>
-            </w:r>
-            <w:r>
-              <w:t>r</w:t>
-            </w:r>
-            <w:r>
-              <w:t>med</w:t>
+              <w:t>Coverage achieved above 75%</w:t>
             </w:r>
           </w:p>
         </w:tc>
@@ -900,7 +892,7 @@
           <w:sdtPr>
             <w:id w:val="-1499883902"/>
             <w14:checkbox>
-              <w14:checked w14:val="0"/>
+              <w14:checked w14:val="1"/>
               <w14:checkedState w14:val="2612" w14:font="MS Gothic"/>
               <w14:uncheckedState w14:val="2610" w14:font="MS Gothic"/>
             </w14:checkbox>
@@ -921,7 +913,7 @@
                   <w:rPr>
                     <w:rFonts w:ascii="MS Gothic" w:eastAsia="MS Gothic" w:hAnsi="MS Gothic" w:hint="eastAsia"/>
                   </w:rPr>
-                  <w:t>☐</w:t>
+                  <w:t>☒</w:t>
                 </w:r>
               </w:p>
             </w:tc>
@@ -941,7 +933,27 @@
           <w:tcPr>
             <w:tcW w:w="3955" w:type="dxa"/>
           </w:tcPr>
-          <w:p/>
+          <w:p>
+            <w:r>
+              <w:t xml:space="preserve">Used </w:t>
+            </w:r>
+            <w:proofErr w:type="spellStart"/>
+            <w:r>
+              <w:t>AxoCover</w:t>
+            </w:r>
+            <w:proofErr w:type="spellEnd"/>
+            <w:r>
+              <w:t xml:space="preserve"> and </w:t>
+            </w:r>
+            <w:proofErr w:type="spellStart"/>
+            <w:r>
+              <w:t>Resharper</w:t>
+            </w:r>
+            <w:proofErr w:type="spellEnd"/>
+            <w:r>
+              <w:t xml:space="preserve"> for coverage.</w:t>
+            </w:r>
+          </w:p>
         </w:tc>
       </w:tr>
     </w:tbl>
@@ -962,7 +974,11 @@
         <w:t>Explain in terms of development-time, for someone who receives your code</w:t>
       </w:r>
     </w:p>
-    <w:p/>
+    <w:p>
+      <w:r>
+        <w:t>Lack of coverage leads to unanticipated results, in turn more overhead.</w:t>
+      </w:r>
+    </w:p>
     <w:p>
       <w:pPr>
         <w:pStyle w:val="Heading3"/>
@@ -1035,7 +1051,7 @@
           <w:sdtPr>
             <w:id w:val="2063830470"/>
             <w14:checkbox>
-              <w14:checked w14:val="0"/>
+              <w14:checked w14:val="1"/>
               <w14:checkedState w14:val="2612" w14:font="MS Gothic"/>
               <w14:uncheckedState w14:val="2610" w14:font="MS Gothic"/>
             </w14:checkbox>
@@ -1051,7 +1067,7 @@
                   <w:rPr>
                     <w:rFonts w:ascii="MS Gothic" w:eastAsia="MS Gothic" w:hAnsi="MS Gothic" w:hint="eastAsia"/>
                   </w:rPr>
-                  <w:t>☐</w:t>
+                  <w:t>☒</w:t>
                 </w:r>
               </w:p>
             </w:tc>
@@ -1073,7 +1089,7 @@
           </w:tcPr>
           <w:p>
             <w:r>
-              <w:t>Not performed</w:t>
+              <w:t>Usability test is done manually</w:t>
             </w:r>
           </w:p>
         </w:tc>
@@ -1170,11 +1186,13 @@
     </w:p>
     <w:p>
       <w:r>
-        <w:t>Not p</w:t>
-      </w:r>
-      <w:r>
-        <w:t>erformed</w:t>
-      </w:r>
+        <w:t xml:space="preserve">Yes. All the functionalities provided by the application is </w:t>
+      </w:r>
+      <w:r>
+        <w:t>tested manually.</w:t>
+      </w:r>
+      <w:bookmarkStart w:id="0" w:name="_GoBack"/>
+      <w:bookmarkEnd w:id="0"/>
     </w:p>
     <w:p>
       <w:pPr>

</xml_diff>